<commit_message>
resolved error in xml-list file
</commit_message>
<xml_diff>
--- a/doc/Documentation.docx
+++ b/doc/Documentation.docx
@@ -1,6 +1,6 @@
 
 <file path=word/document.xml><?xml version="1.0" encoding="utf-8"?>
-<w:document xmlns:wpc="http://schemas.microsoft.com/office/word/2010/wordprocessingCanvas" xmlns:cx="http://schemas.microsoft.com/office/drawing/2014/chartex" xmlns:cx1="http://schemas.microsoft.com/office/drawing/2015/9/8/chartex" xmlns:cx2="http://schemas.microsoft.com/office/drawing/2015/10/21/chartex" xmlns:cx3="http://schemas.microsoft.com/office/drawing/2016/5/9/chartex" xmlns:cx4="http://schemas.microsoft.com/office/drawing/2016/5/10/chartex" xmlns:cx5="http://schemas.microsoft.com/office/drawing/2016/5/11/chartex" xmlns:cx6="http://schemas.microsoft.com/office/drawing/2016/5/12/chartex" xmlns:cx7="http://schemas.microsoft.com/office/drawing/2016/5/13/chartex" xmlns:cx8="http://schemas.microsoft.com/office/drawing/2016/5/14/chartex" xmlns:mc="http://schemas.openxmlformats.org/markup-compatibility/2006" xmlns:aink="http://schemas.microsoft.com/office/drawing/2016/ink" xmlns:am3d="http://schemas.microsoft.com/office/drawing/2017/model3d" xmlns:o="urn:schemas-microsoft-com:office:office" xmlns:r="http://schemas.openxmlformats.org/officeDocument/2006/relationships" xmlns:m="http://schemas.openxmlformats.org/officeDocument/2006/math" xmlns:v="urn:schemas-microsoft-com:vml" xmlns:wp14="http://schemas.microsoft.com/office/word/2010/wordprocessingDrawing" xmlns:wp="http://schemas.openxmlformats.org/drawingml/2006/wordprocessingDrawing" xmlns:w10="urn:schemas-microsoft-com:office:word" xmlns:w="http://schemas.openxmlformats.org/wordprocessingml/2006/main" xmlns:w14="http://schemas.microsoft.com/office/word/2010/wordml" xmlns:w15="http://schemas.microsoft.com/office/word/2012/wordml" xmlns:w16cid="http://schemas.microsoft.com/office/word/2016/wordml/cid" xmlns:w16se="http://schemas.microsoft.com/office/word/2015/wordml/symex" xmlns:wpg="http://schemas.microsoft.com/office/word/2010/wordprocessingGroup" xmlns:wpi="http://schemas.microsoft.com/office/word/2010/wordprocessingInk" xmlns:wne="http://schemas.microsoft.com/office/word/2006/wordml" xmlns:wps="http://schemas.microsoft.com/office/word/2010/wordprocessingShape" mc:Ignorable="w14 w15 w16se w16cid wp14">
+<w:document xmlns:wpc="http://schemas.microsoft.com/office/word/2010/wordprocessingCanvas" xmlns:mc="http://schemas.openxmlformats.org/markup-compatibility/2006" xmlns:o="urn:schemas-microsoft-com:office:office" xmlns:r="http://schemas.openxmlformats.org/officeDocument/2006/relationships" xmlns:m="http://schemas.openxmlformats.org/officeDocument/2006/math" xmlns:v="urn:schemas-microsoft-com:vml" xmlns:wp14="http://schemas.microsoft.com/office/word/2010/wordprocessingDrawing" xmlns:wp="http://schemas.openxmlformats.org/drawingml/2006/wordprocessingDrawing" xmlns:w10="urn:schemas-microsoft-com:office:word" xmlns:w="http://schemas.openxmlformats.org/wordprocessingml/2006/main" xmlns:w14="http://schemas.microsoft.com/office/word/2010/wordml" xmlns:w15="http://schemas.microsoft.com/office/word/2012/wordml" xmlns:wpg="http://schemas.microsoft.com/office/word/2010/wordprocessingGroup" xmlns:wpi="http://schemas.microsoft.com/office/word/2010/wordprocessingInk" xmlns:wne="http://schemas.microsoft.com/office/word/2006/wordml" xmlns:wps="http://schemas.microsoft.com/office/word/2010/wordprocessingShape" mc:Ignorable="w14 w15 wp14">
   <w:body>
     <w:p>
       <w:pPr>
@@ -41,6 +41,13 @@
     </w:p>
     <w:sdt>
       <w:sdtPr>
+        <w:rPr>
+          <w:rFonts w:asciiTheme="minorHAnsi" w:eastAsiaTheme="minorHAnsi" w:hAnsiTheme="minorHAnsi" w:cstheme="minorBidi"/>
+          <w:color w:val="auto"/>
+          <w:sz w:val="22"/>
+          <w:szCs w:val="22"/>
+          <w:lang w:eastAsia="en-US"/>
+        </w:rPr>
         <w:id w:val="544884503"/>
         <w:docPartObj>
           <w:docPartGallery w:val="Table of Contents"/>
@@ -49,19 +56,14 @@
       </w:sdtPr>
       <w:sdtEndPr>
         <w:rPr>
-          <w:rFonts w:asciiTheme="minorHAnsi" w:eastAsiaTheme="minorHAnsi" w:hAnsiTheme="minorHAnsi" w:cstheme="minorBidi"/>
           <w:b/>
           <w:bCs/>
-          <w:color w:val="auto"/>
-          <w:sz w:val="22"/>
-          <w:szCs w:val="22"/>
-          <w:lang w:eastAsia="en-US"/>
         </w:rPr>
       </w:sdtEndPr>
       <w:sdtContent>
         <w:p>
           <w:pPr>
-            <w:pStyle w:val="a7"/>
+            <w:pStyle w:val="a6"/>
           </w:pPr>
           <w:r>
             <w:t>Оглавление</w:t>
@@ -74,13 +76,9 @@
               <w:tab w:val="right" w:leader="dot" w:pos="9345"/>
             </w:tabs>
             <w:rPr>
-              <w:rFonts w:ascii="Times New Roman" w:eastAsiaTheme="minorEastAsia" w:hAnsi="Times New Roman" w:cs="Times New Roman"/>
-              <w:b/>
-              <w:bCs/>
+              <w:rFonts w:eastAsiaTheme="minorEastAsia"/>
               <w:noProof/>
-              <w:sz w:val="32"/>
-              <w:szCs w:val="32"/>
-              <w:lang w:eastAsia="ru-RU"/>
+              <w:lang w:val="nl-NL" w:eastAsia="ja-JP"/>
             </w:rPr>
           </w:pPr>
           <w:r>
@@ -113,28 +111,18 @@
             </w:rPr>
             <w:fldChar w:fldCharType="separate"/>
           </w:r>
-          <w:hyperlink w:anchor="_Toc84967201" w:history="1">
+          <w:hyperlink w:anchor="_Toc85674254" w:history="1">
             <w:r>
               <w:rPr>
                 <w:rStyle w:val="a4"/>
-                <w:rFonts w:ascii="Times New Roman" w:hAnsi="Times New Roman" w:cs="Times New Roman"/>
-                <w:b/>
-                <w:bCs/>
-                <w:noProof/>
-                <w:sz w:val="32"/>
-                <w:szCs w:val="32"/>
+                <w:noProof/>
               </w:rPr>
               <w:t xml:space="preserve">Архитектура системы </w:t>
             </w:r>
             <w:r>
               <w:rPr>
                 <w:rStyle w:val="a4"/>
-                <w:rFonts w:ascii="Times New Roman" w:hAnsi="Times New Roman" w:cs="Times New Roman"/>
-                <w:b/>
-                <w:bCs/>
-                <w:noProof/>
-                <w:sz w:val="32"/>
-                <w:szCs w:val="32"/>
+                <w:noProof/>
                 <w:lang w:val="en-US"/>
               </w:rPr>
               <w:t>Kitchen</w:t>
@@ -142,24 +130,14 @@
             <w:r>
               <w:rPr>
                 <w:rStyle w:val="a4"/>
-                <w:rFonts w:ascii="Times New Roman" w:hAnsi="Times New Roman" w:cs="Times New Roman"/>
-                <w:b/>
-                <w:bCs/>
-                <w:noProof/>
-                <w:sz w:val="32"/>
-                <w:szCs w:val="32"/>
+                <w:noProof/>
               </w:rPr>
               <w:t>-</w:t>
             </w:r>
             <w:r>
               <w:rPr>
                 <w:rStyle w:val="a4"/>
-                <w:rFonts w:ascii="Times New Roman" w:hAnsi="Times New Roman" w:cs="Times New Roman"/>
-                <w:b/>
-                <w:bCs/>
-                <w:noProof/>
-                <w:sz w:val="32"/>
-                <w:szCs w:val="32"/>
+                <w:noProof/>
                 <w:lang w:val="en-US"/>
               </w:rPr>
               <w:t>time</w:t>
@@ -167,24 +145,14 @@
             <w:r>
               <w:rPr>
                 <w:rStyle w:val="a4"/>
-                <w:rFonts w:ascii="Times New Roman" w:hAnsi="Times New Roman" w:cs="Times New Roman"/>
-                <w:b/>
-                <w:bCs/>
-                <w:noProof/>
-                <w:sz w:val="32"/>
-                <w:szCs w:val="32"/>
+                <w:noProof/>
               </w:rPr>
               <w:t xml:space="preserve"> </w:t>
             </w:r>
             <w:r>
               <w:rPr>
                 <w:rStyle w:val="a4"/>
-                <w:rFonts w:ascii="Times New Roman" w:hAnsi="Times New Roman" w:cs="Times New Roman"/>
-                <w:b/>
-                <w:bCs/>
-                <w:noProof/>
-                <w:sz w:val="32"/>
-                <w:szCs w:val="32"/>
+                <w:noProof/>
                 <w:lang w:val="en-US"/>
               </w:rPr>
               <w:t>XML</w:t>
@@ -192,108 +160,63 @@
             <w:r>
               <w:rPr>
                 <w:rStyle w:val="a4"/>
-                <w:rFonts w:ascii="Times New Roman" w:hAnsi="Times New Roman" w:cs="Times New Roman"/>
-                <w:b/>
-                <w:bCs/>
-                <w:noProof/>
-                <w:sz w:val="32"/>
-                <w:szCs w:val="32"/>
+                <w:noProof/>
               </w:rPr>
               <w:t xml:space="preserve"> </w:t>
             </w:r>
             <w:r>
               <w:rPr>
                 <w:rStyle w:val="a4"/>
-                <w:rFonts w:ascii="Times New Roman" w:hAnsi="Times New Roman" w:cs="Times New Roman"/>
-                <w:b/>
-                <w:bCs/>
-                <w:noProof/>
-                <w:sz w:val="32"/>
-                <w:szCs w:val="32"/>
+                <w:noProof/>
                 <w:lang w:val="en-US"/>
               </w:rPr>
               <w:t>Parser</w:t>
             </w:r>
             <w:r>
               <w:rPr>
-                <w:rFonts w:ascii="Times New Roman" w:hAnsi="Times New Roman" w:cs="Times New Roman"/>
-                <w:b/>
-                <w:bCs/>
                 <w:noProof/>
                 <w:webHidden/>
-                <w:sz w:val="32"/>
-                <w:szCs w:val="32"/>
               </w:rPr>
               <w:tab/>
             </w:r>
             <w:r>
               <w:rPr>
-                <w:rFonts w:ascii="Times New Roman" w:hAnsi="Times New Roman" w:cs="Times New Roman"/>
-                <w:b/>
-                <w:bCs/>
                 <w:noProof/>
                 <w:webHidden/>
-                <w:sz w:val="32"/>
-                <w:szCs w:val="32"/>
               </w:rPr>
               <w:fldChar w:fldCharType="begin"/>
             </w:r>
             <w:r>
               <w:rPr>
-                <w:rFonts w:ascii="Times New Roman" w:hAnsi="Times New Roman" w:cs="Times New Roman"/>
-                <w:b/>
-                <w:bCs/>
                 <w:noProof/>
                 <w:webHidden/>
-                <w:sz w:val="32"/>
-                <w:szCs w:val="32"/>
-              </w:rPr>
-              <w:instrText xml:space="preserve"> PAGEREF _Toc84967201 \h </w:instrText>
-            </w:r>
-            <w:r>
-              <w:rPr>
-                <w:rFonts w:ascii="Times New Roman" w:hAnsi="Times New Roman" w:cs="Times New Roman"/>
-                <w:b/>
-                <w:bCs/>
+              </w:rPr>
+              <w:instrText xml:space="preserve"> PAGEREF _Toc85674254 \h </w:instrText>
+            </w:r>
+            <w:r>
+              <w:rPr>
                 <w:noProof/>
                 <w:webHidden/>
-                <w:sz w:val="32"/>
-                <w:szCs w:val="32"/>
-              </w:rPr>
-            </w:r>
-            <w:r>
-              <w:rPr>
-                <w:rFonts w:ascii="Times New Roman" w:hAnsi="Times New Roman" w:cs="Times New Roman"/>
-                <w:b/>
-                <w:bCs/>
+              </w:rPr>
+            </w:r>
+            <w:r>
+              <w:rPr>
                 <w:noProof/>
                 <w:webHidden/>
-                <w:sz w:val="32"/>
-                <w:szCs w:val="32"/>
               </w:rPr>
               <w:fldChar w:fldCharType="separate"/>
             </w:r>
             <w:r>
               <w:rPr>
-                <w:rFonts w:ascii="Times New Roman" w:hAnsi="Times New Roman" w:cs="Times New Roman"/>
-                <w:b/>
-                <w:bCs/>
                 <w:noProof/>
                 <w:webHidden/>
-                <w:sz w:val="32"/>
-                <w:szCs w:val="32"/>
               </w:rPr>
               <w:t>2</w:t>
             </w:r>
             <w:r>
               <w:rPr>
-                <w:rFonts w:ascii="Times New Roman" w:hAnsi="Times New Roman" w:cs="Times New Roman"/>
-                <w:b/>
-                <w:bCs/>
                 <w:noProof/>
                 <w:webHidden/>
-                <w:sz w:val="32"/>
-                <w:szCs w:val="32"/>
               </w:rPr>
               <w:fldChar w:fldCharType="end"/>
             </w:r>
@@ -306,108 +229,64 @@
               <w:tab w:val="right" w:leader="dot" w:pos="9345"/>
             </w:tabs>
             <w:rPr>
-              <w:rFonts w:ascii="Times New Roman" w:eastAsiaTheme="minorEastAsia" w:hAnsi="Times New Roman" w:cs="Times New Roman"/>
-              <w:b/>
-              <w:bCs/>
+              <w:rFonts w:eastAsiaTheme="minorEastAsia"/>
               <w:noProof/>
-              <w:sz w:val="32"/>
-              <w:szCs w:val="32"/>
-              <w:lang w:eastAsia="ru-RU"/>
+              <w:lang w:val="nl-NL" w:eastAsia="ja-JP"/>
             </w:rPr>
           </w:pPr>
-          <w:hyperlink w:anchor="_Toc84967202" w:history="1">
+          <w:hyperlink w:anchor="_Toc85674255" w:history="1">
             <w:r>
               <w:rPr>
                 <w:rStyle w:val="a4"/>
-                <w:rFonts w:ascii="Times New Roman" w:hAnsi="Times New Roman" w:cs="Times New Roman"/>
-                <w:b/>
-                <w:bCs/>
-                <w:noProof/>
-                <w:sz w:val="32"/>
-                <w:szCs w:val="32"/>
+                <w:noProof/>
               </w:rPr>
               <w:t>Файл конфигурации</w:t>
             </w:r>
             <w:r>
               <w:rPr>
-                <w:rFonts w:ascii="Times New Roman" w:hAnsi="Times New Roman" w:cs="Times New Roman"/>
-                <w:b/>
-                <w:bCs/>
                 <w:noProof/>
                 <w:webHidden/>
-                <w:sz w:val="32"/>
-                <w:szCs w:val="32"/>
               </w:rPr>
               <w:tab/>
             </w:r>
             <w:r>
               <w:rPr>
-                <w:rFonts w:ascii="Times New Roman" w:hAnsi="Times New Roman" w:cs="Times New Roman"/>
-                <w:b/>
-                <w:bCs/>
                 <w:noProof/>
                 <w:webHidden/>
-                <w:sz w:val="32"/>
-                <w:szCs w:val="32"/>
               </w:rPr>
               <w:fldChar w:fldCharType="begin"/>
             </w:r>
             <w:r>
               <w:rPr>
-                <w:rFonts w:ascii="Times New Roman" w:hAnsi="Times New Roman" w:cs="Times New Roman"/>
-                <w:b/>
-                <w:bCs/>
                 <w:noProof/>
                 <w:webHidden/>
-                <w:sz w:val="32"/>
-                <w:szCs w:val="32"/>
-              </w:rPr>
-              <w:instrText xml:space="preserve"> PAGEREF _Toc84967202 \h </w:instrText>
-            </w:r>
-            <w:r>
-              <w:rPr>
-                <w:rFonts w:ascii="Times New Roman" w:hAnsi="Times New Roman" w:cs="Times New Roman"/>
-                <w:b/>
-                <w:bCs/>
+              </w:rPr>
+              <w:instrText xml:space="preserve"> PAGEREF _Toc85674255 \h </w:instrText>
+            </w:r>
+            <w:r>
+              <w:rPr>
                 <w:noProof/>
                 <w:webHidden/>
-                <w:sz w:val="32"/>
-                <w:szCs w:val="32"/>
-              </w:rPr>
-            </w:r>
-            <w:r>
-              <w:rPr>
-                <w:rFonts w:ascii="Times New Roman" w:hAnsi="Times New Roman" w:cs="Times New Roman"/>
-                <w:b/>
-                <w:bCs/>
+              </w:rPr>
+            </w:r>
+            <w:r>
+              <w:rPr>
                 <w:noProof/>
                 <w:webHidden/>
-                <w:sz w:val="32"/>
-                <w:szCs w:val="32"/>
               </w:rPr>
               <w:fldChar w:fldCharType="separate"/>
             </w:r>
             <w:r>
               <w:rPr>
-                <w:rFonts w:ascii="Times New Roman" w:hAnsi="Times New Roman" w:cs="Times New Roman"/>
-                <w:b/>
-                <w:bCs/>
                 <w:noProof/>
                 <w:webHidden/>
-                <w:sz w:val="32"/>
-                <w:szCs w:val="32"/>
               </w:rPr>
               <w:t>3</w:t>
             </w:r>
             <w:r>
               <w:rPr>
-                <w:rFonts w:ascii="Times New Roman" w:hAnsi="Times New Roman" w:cs="Times New Roman"/>
-                <w:b/>
-                <w:bCs/>
                 <w:noProof/>
                 <w:webHidden/>
-                <w:sz w:val="32"/>
-                <w:szCs w:val="32"/>
               </w:rPr>
               <w:fldChar w:fldCharType="end"/>
             </w:r>
@@ -420,121 +299,72 @@
               <w:tab w:val="right" w:leader="dot" w:pos="9345"/>
             </w:tabs>
             <w:rPr>
-              <w:rFonts w:ascii="Times New Roman" w:eastAsiaTheme="minorEastAsia" w:hAnsi="Times New Roman" w:cs="Times New Roman"/>
-              <w:b/>
-              <w:bCs/>
+              <w:rFonts w:eastAsiaTheme="minorEastAsia"/>
               <w:noProof/>
-              <w:sz w:val="32"/>
-              <w:szCs w:val="32"/>
-              <w:lang w:eastAsia="ru-RU"/>
+              <w:lang w:val="nl-NL" w:eastAsia="ja-JP"/>
             </w:rPr>
           </w:pPr>
-          <w:hyperlink w:anchor="_Toc84967203" w:history="1">
+          <w:hyperlink w:anchor="_Toc85674256" w:history="1">
             <w:r>
               <w:rPr>
                 <w:rStyle w:val="a4"/>
-                <w:rFonts w:ascii="Times New Roman" w:hAnsi="Times New Roman" w:cs="Times New Roman"/>
-                <w:b/>
-                <w:bCs/>
-                <w:noProof/>
-                <w:sz w:val="32"/>
-                <w:szCs w:val="32"/>
+                <w:noProof/>
               </w:rPr>
               <w:t xml:space="preserve">Конфигурация </w:t>
             </w:r>
             <w:r>
               <w:rPr>
                 <w:rStyle w:val="a4"/>
-                <w:rFonts w:ascii="Times New Roman" w:hAnsi="Times New Roman" w:cs="Times New Roman"/>
-                <w:b/>
-                <w:bCs/>
-                <w:noProof/>
-                <w:sz w:val="32"/>
-                <w:szCs w:val="32"/>
+                <w:noProof/>
                 <w:lang w:val="en-US"/>
               </w:rPr>
               <w:t>cron</w:t>
             </w:r>
             <w:r>
               <w:rPr>
-                <w:rFonts w:ascii="Times New Roman" w:hAnsi="Times New Roman" w:cs="Times New Roman"/>
-                <w:b/>
-                <w:bCs/>
                 <w:noProof/>
                 <w:webHidden/>
-                <w:sz w:val="32"/>
-                <w:szCs w:val="32"/>
               </w:rPr>
               <w:tab/>
             </w:r>
             <w:r>
               <w:rPr>
-                <w:rFonts w:ascii="Times New Roman" w:hAnsi="Times New Roman" w:cs="Times New Roman"/>
-                <w:b/>
-                <w:bCs/>
                 <w:noProof/>
                 <w:webHidden/>
-                <w:sz w:val="32"/>
-                <w:szCs w:val="32"/>
               </w:rPr>
               <w:fldChar w:fldCharType="begin"/>
             </w:r>
             <w:r>
               <w:rPr>
-                <w:rFonts w:ascii="Times New Roman" w:hAnsi="Times New Roman" w:cs="Times New Roman"/>
-                <w:b/>
-                <w:bCs/>
                 <w:noProof/>
                 <w:webHidden/>
-                <w:sz w:val="32"/>
-                <w:szCs w:val="32"/>
-              </w:rPr>
-              <w:instrText xml:space="preserve"> PAGEREF _Toc84967203 \h </w:instrText>
-            </w:r>
-            <w:r>
-              <w:rPr>
-                <w:rFonts w:ascii="Times New Roman" w:hAnsi="Times New Roman" w:cs="Times New Roman"/>
-                <w:b/>
-                <w:bCs/>
+              </w:rPr>
+              <w:instrText xml:space="preserve"> PAGEREF _Toc85674256 \h </w:instrText>
+            </w:r>
+            <w:r>
+              <w:rPr>
                 <w:noProof/>
                 <w:webHidden/>
-                <w:sz w:val="32"/>
-                <w:szCs w:val="32"/>
-              </w:rPr>
-            </w:r>
-            <w:r>
-              <w:rPr>
-                <w:rFonts w:ascii="Times New Roman" w:hAnsi="Times New Roman" w:cs="Times New Roman"/>
-                <w:b/>
-                <w:bCs/>
+              </w:rPr>
+            </w:r>
+            <w:r>
+              <w:rPr>
                 <w:noProof/>
                 <w:webHidden/>
-                <w:sz w:val="32"/>
-                <w:szCs w:val="32"/>
               </w:rPr>
               <w:fldChar w:fldCharType="separate"/>
             </w:r>
             <w:r>
               <w:rPr>
-                <w:rFonts w:ascii="Times New Roman" w:hAnsi="Times New Roman" w:cs="Times New Roman"/>
-                <w:b/>
-                <w:bCs/>
                 <w:noProof/>
                 <w:webHidden/>
-                <w:sz w:val="32"/>
-                <w:szCs w:val="32"/>
               </w:rPr>
               <w:t>4</w:t>
             </w:r>
             <w:r>
               <w:rPr>
-                <w:rFonts w:ascii="Times New Roman" w:hAnsi="Times New Roman" w:cs="Times New Roman"/>
-                <w:b/>
-                <w:bCs/>
                 <w:noProof/>
                 <w:webHidden/>
-                <w:sz w:val="32"/>
-                <w:szCs w:val="32"/>
               </w:rPr>
               <w:fldChar w:fldCharType="end"/>
             </w:r>
@@ -547,121 +377,142 @@
               <w:tab w:val="right" w:leader="dot" w:pos="9345"/>
             </w:tabs>
             <w:rPr>
-              <w:rFonts w:ascii="Times New Roman" w:eastAsiaTheme="minorEastAsia" w:hAnsi="Times New Roman" w:cs="Times New Roman"/>
-              <w:b/>
-              <w:bCs/>
+              <w:rFonts w:eastAsiaTheme="minorEastAsia"/>
               <w:noProof/>
-              <w:sz w:val="32"/>
-              <w:szCs w:val="32"/>
-              <w:lang w:eastAsia="ru-RU"/>
+              <w:lang w:val="nl-NL" w:eastAsia="ja-JP"/>
             </w:rPr>
           </w:pPr>
-          <w:hyperlink w:anchor="_Toc84967204" w:history="1">
+          <w:hyperlink w:anchor="_Toc85674257" w:history="1">
             <w:r>
               <w:rPr>
                 <w:rStyle w:val="a4"/>
-                <w:rFonts w:ascii="Times New Roman" w:hAnsi="Times New Roman" w:cs="Times New Roman"/>
-                <w:b/>
-                <w:bCs/>
-                <w:noProof/>
-                <w:sz w:val="32"/>
-                <w:szCs w:val="32"/>
+                <w:noProof/>
               </w:rPr>
               <w:t xml:space="preserve">Принцип работы </w:t>
             </w:r>
             <w:r>
               <w:rPr>
                 <w:rStyle w:val="a4"/>
-                <w:rFonts w:ascii="Times New Roman" w:hAnsi="Times New Roman" w:cs="Times New Roman"/>
-                <w:b/>
-                <w:bCs/>
-                <w:noProof/>
-                <w:sz w:val="32"/>
-                <w:szCs w:val="32"/>
+                <w:noProof/>
                 <w:lang w:val="en-US"/>
               </w:rPr>
               <w:t>CircuitBreaker</w:t>
             </w:r>
             <w:r>
               <w:rPr>
-                <w:rFonts w:ascii="Times New Roman" w:hAnsi="Times New Roman" w:cs="Times New Roman"/>
-                <w:b/>
-                <w:bCs/>
                 <w:noProof/>
                 <w:webHidden/>
-                <w:sz w:val="32"/>
-                <w:szCs w:val="32"/>
               </w:rPr>
               <w:tab/>
             </w:r>
             <w:r>
               <w:rPr>
-                <w:rFonts w:ascii="Times New Roman" w:hAnsi="Times New Roman" w:cs="Times New Roman"/>
-                <w:b/>
-                <w:bCs/>
                 <w:noProof/>
                 <w:webHidden/>
-                <w:sz w:val="32"/>
-                <w:szCs w:val="32"/>
               </w:rPr>
               <w:fldChar w:fldCharType="begin"/>
             </w:r>
             <w:r>
               <w:rPr>
-                <w:rFonts w:ascii="Times New Roman" w:hAnsi="Times New Roman" w:cs="Times New Roman"/>
-                <w:b/>
-                <w:bCs/>
                 <w:noProof/>
                 <w:webHidden/>
-                <w:sz w:val="32"/>
-                <w:szCs w:val="32"/>
-              </w:rPr>
-              <w:instrText xml:space="preserve"> PAGEREF _Toc84967204 \h </w:instrText>
-            </w:r>
-            <w:r>
-              <w:rPr>
-                <w:rFonts w:ascii="Times New Roman" w:hAnsi="Times New Roman" w:cs="Times New Roman"/>
-                <w:b/>
-                <w:bCs/>
+              </w:rPr>
+              <w:instrText xml:space="preserve"> PAGEREF _Toc85674257 \h </w:instrText>
+            </w:r>
+            <w:r>
+              <w:rPr>
                 <w:noProof/>
                 <w:webHidden/>
-                <w:sz w:val="32"/>
-                <w:szCs w:val="32"/>
-              </w:rPr>
-            </w:r>
-            <w:r>
-              <w:rPr>
-                <w:rFonts w:ascii="Times New Roman" w:hAnsi="Times New Roman" w:cs="Times New Roman"/>
-                <w:b/>
-                <w:bCs/>
+              </w:rPr>
+            </w:r>
+            <w:r>
+              <w:rPr>
                 <w:noProof/>
                 <w:webHidden/>
-                <w:sz w:val="32"/>
-                <w:szCs w:val="32"/>
               </w:rPr>
               <w:fldChar w:fldCharType="separate"/>
             </w:r>
             <w:r>
               <w:rPr>
-                <w:rFonts w:ascii="Times New Roman" w:hAnsi="Times New Roman" w:cs="Times New Roman"/>
-                <w:b/>
-                <w:bCs/>
                 <w:noProof/>
                 <w:webHidden/>
-                <w:sz w:val="32"/>
-                <w:szCs w:val="32"/>
               </w:rPr>
               <w:t>5</w:t>
             </w:r>
             <w:r>
               <w:rPr>
-                <w:rFonts w:ascii="Times New Roman" w:hAnsi="Times New Roman" w:cs="Times New Roman"/>
-                <w:b/>
-                <w:bCs/>
                 <w:noProof/>
                 <w:webHidden/>
-                <w:sz w:val="32"/>
-                <w:szCs w:val="32"/>
+              </w:rPr>
+              <w:fldChar w:fldCharType="end"/>
+            </w:r>
+          </w:hyperlink>
+        </w:p>
+        <w:p>
+          <w:pPr>
+            <w:pStyle w:val="11"/>
+            <w:tabs>
+              <w:tab w:val="right" w:leader="dot" w:pos="9345"/>
+            </w:tabs>
+            <w:rPr>
+              <w:rFonts w:eastAsiaTheme="minorEastAsia"/>
+              <w:noProof/>
+              <w:lang w:val="nl-NL" w:eastAsia="ja-JP"/>
+            </w:rPr>
+          </w:pPr>
+          <w:hyperlink w:anchor="_Toc85674258" w:history="1">
+            <w:r>
+              <w:rPr>
+                <w:rStyle w:val="a4"/>
+                <w:noProof/>
+              </w:rPr>
+              <w:t>Запуск и остановка работы парсера</w:t>
+            </w:r>
+            <w:r>
+              <w:rPr>
+                <w:noProof/>
+                <w:webHidden/>
+              </w:rPr>
+              <w:tab/>
+            </w:r>
+            <w:r>
+              <w:rPr>
+                <w:noProof/>
+                <w:webHidden/>
+              </w:rPr>
+              <w:fldChar w:fldCharType="begin"/>
+            </w:r>
+            <w:r>
+              <w:rPr>
+                <w:noProof/>
+                <w:webHidden/>
+              </w:rPr>
+              <w:instrText xml:space="preserve"> PAGEREF _Toc85674258 \h </w:instrText>
+            </w:r>
+            <w:r>
+              <w:rPr>
+                <w:noProof/>
+                <w:webHidden/>
+              </w:rPr>
+            </w:r>
+            <w:r>
+              <w:rPr>
+                <w:noProof/>
+                <w:webHidden/>
+              </w:rPr>
+              <w:fldChar w:fldCharType="separate"/>
+            </w:r>
+            <w:r>
+              <w:rPr>
+                <w:noProof/>
+                <w:webHidden/>
+              </w:rPr>
+              <w:t>6</w:t>
+            </w:r>
+            <w:r>
+              <w:rPr>
+                <w:noProof/>
+                <w:webHidden/>
               </w:rPr>
               <w:fldChar w:fldCharType="end"/>
             </w:r>
@@ -715,6 +566,395 @@
         <w:rPr>
           <w:rFonts w:ascii="Times New Roman" w:hAnsi="Times New Roman" w:cs="Times New Roman"/>
         </w:rPr>
+      </w:pPr>
+      <w:r>
+        <w:rPr>
+          <w:rFonts w:ascii="Times New Roman" w:hAnsi="Times New Roman" w:cs="Times New Roman"/>
+        </w:rPr>
+        <w:t xml:space="preserve">Рекомендую ознакомиться с правой частью (блоки – это </w:t>
+      </w:r>
+      <w:proofErr w:type="gramStart"/>
+      <w:r>
+        <w:rPr>
+          <w:rFonts w:ascii="Times New Roman" w:hAnsi="Times New Roman" w:cs="Times New Roman"/>
+        </w:rPr>
+        <w:t>папки)  картинки</w:t>
+      </w:r>
+      <w:proofErr w:type="gramEnd"/>
+      <w:r>
+        <w:rPr>
+          <w:rFonts w:ascii="Times New Roman" w:hAnsi="Times New Roman" w:cs="Times New Roman"/>
+        </w:rPr>
+        <w:t xml:space="preserve"> архитектуры (блок </w:t>
+      </w:r>
+      <w:r>
+        <w:rPr>
+          <w:rFonts w:ascii="Times New Roman" w:hAnsi="Times New Roman" w:cs="Times New Roman"/>
+          <w:lang w:val="en-US"/>
+        </w:rPr>
+        <w:t>files</w:t>
+      </w:r>
+      <w:r>
+        <w:rPr>
+          <w:rFonts w:ascii="Times New Roman" w:hAnsi="Times New Roman" w:cs="Times New Roman"/>
+        </w:rPr>
+        <w:t>). На ней изображены основные файлы, используемые в рамках работы системы.</w:t>
+      </w:r>
+    </w:p>
+    <w:p>
+      <w:pPr>
+        <w:jc w:val="both"/>
+        <w:rPr>
+          <w:rFonts w:ascii="Times New Roman" w:hAnsi="Times New Roman" w:cs="Times New Roman"/>
+        </w:rPr>
+      </w:pPr>
+    </w:p>
+    <w:p>
+      <w:pPr>
+        <w:jc w:val="both"/>
+        <w:rPr>
+          <w:rFonts w:ascii="Times New Roman" w:hAnsi="Times New Roman" w:cs="Times New Roman"/>
+        </w:rPr>
+      </w:pPr>
+      <w:r>
+        <w:rPr>
+          <w:rFonts w:ascii="Times New Roman" w:hAnsi="Times New Roman" w:cs="Times New Roman"/>
+        </w:rPr>
+        <w:t>Основные файлы:</w:t>
+      </w:r>
+    </w:p>
+    <w:p>
+      <w:pPr>
+        <w:jc w:val="both"/>
+        <w:rPr>
+          <w:rFonts w:ascii="Times New Roman" w:hAnsi="Times New Roman" w:cs="Times New Roman"/>
+          <w:highlight w:val="yellow"/>
+        </w:rPr>
+      </w:pPr>
+      <w:r>
+        <w:rPr>
+          <w:rFonts w:ascii="Times New Roman" w:hAnsi="Times New Roman" w:cs="Times New Roman"/>
+        </w:rPr>
+        <w:t xml:space="preserve">Файл конфигурации </w:t>
+      </w:r>
+      <w:proofErr w:type="spellStart"/>
+      <w:r>
+        <w:rPr>
+          <w:rFonts w:ascii="Times New Roman" w:hAnsi="Times New Roman" w:cs="Times New Roman"/>
+        </w:rPr>
+        <w:t>парсеров</w:t>
+      </w:r>
+      <w:proofErr w:type="spellEnd"/>
+      <w:r>
+        <w:rPr>
+          <w:rFonts w:ascii="Times New Roman" w:hAnsi="Times New Roman" w:cs="Times New Roman"/>
+        </w:rPr>
+        <w:t xml:space="preserve"> (</w:t>
+      </w:r>
+      <w:proofErr w:type="spellStart"/>
+      <w:r>
+        <w:rPr>
+          <w:rFonts w:ascii="Times New Roman" w:hAnsi="Times New Roman" w:cs="Times New Roman"/>
+        </w:rPr>
+        <w:t>эксель</w:t>
+      </w:r>
+      <w:proofErr w:type="spellEnd"/>
+      <w:r>
+        <w:rPr>
+          <w:rFonts w:ascii="Times New Roman" w:hAnsi="Times New Roman" w:cs="Times New Roman"/>
+        </w:rPr>
+        <w:t xml:space="preserve"> с списком поставщиков, ссылок на их XML, список брендов) - </w:t>
+      </w:r>
+      <w:r>
+        <w:rPr>
+          <w:rFonts w:ascii="Times New Roman" w:hAnsi="Times New Roman" w:cs="Times New Roman"/>
+          <w:highlight w:val="yellow"/>
+        </w:rPr>
+        <w:t>/</w:t>
+      </w:r>
+      <w:proofErr w:type="spellStart"/>
+      <w:r>
+        <w:rPr>
+          <w:rFonts w:ascii="Times New Roman" w:hAnsi="Times New Roman" w:cs="Times New Roman"/>
+          <w:highlight w:val="yellow"/>
+        </w:rPr>
+        <w:t>files</w:t>
+      </w:r>
+      <w:proofErr w:type="spellEnd"/>
+      <w:r>
+        <w:rPr>
+          <w:rFonts w:ascii="Times New Roman" w:hAnsi="Times New Roman" w:cs="Times New Roman"/>
+          <w:highlight w:val="yellow"/>
+        </w:rPr>
+        <w:t>/</w:t>
+      </w:r>
+      <w:proofErr w:type="spellStart"/>
+      <w:r>
+        <w:rPr>
+          <w:rFonts w:ascii="Times New Roman" w:hAnsi="Times New Roman" w:cs="Times New Roman"/>
+          <w:highlight w:val="yellow"/>
+        </w:rPr>
+        <w:t>meta</w:t>
+      </w:r>
+      <w:proofErr w:type="spellEnd"/>
+      <w:r>
+        <w:rPr>
+          <w:rFonts w:ascii="Times New Roman" w:hAnsi="Times New Roman" w:cs="Times New Roman"/>
+          <w:highlight w:val="yellow"/>
+        </w:rPr>
+        <w:t>/xml-list.xlsx</w:t>
+      </w:r>
+    </w:p>
+    <w:p>
+      <w:pPr>
+        <w:jc w:val="both"/>
+        <w:rPr>
+          <w:rFonts w:ascii="Times New Roman" w:hAnsi="Times New Roman" w:cs="Times New Roman"/>
+          <w:highlight w:val="yellow"/>
+        </w:rPr>
+      </w:pPr>
+      <w:r>
+        <w:rPr>
+          <w:rFonts w:ascii="Times New Roman" w:hAnsi="Times New Roman" w:cs="Times New Roman"/>
+        </w:rPr>
+        <w:t xml:space="preserve">Файл результата отработки </w:t>
+      </w:r>
+      <w:proofErr w:type="spellStart"/>
+      <w:r>
+        <w:rPr>
+          <w:rFonts w:ascii="Times New Roman" w:hAnsi="Times New Roman" w:cs="Times New Roman"/>
+        </w:rPr>
+        <w:t>парсеров</w:t>
+      </w:r>
+      <w:proofErr w:type="spellEnd"/>
+      <w:r>
+        <w:rPr>
+          <w:rFonts w:ascii="Times New Roman" w:hAnsi="Times New Roman" w:cs="Times New Roman"/>
+        </w:rPr>
+        <w:t xml:space="preserve"> (все, что собралось за последний раз работы </w:t>
+      </w:r>
+      <w:proofErr w:type="spellStart"/>
+      <w:r>
+        <w:rPr>
+          <w:rFonts w:ascii="Times New Roman" w:hAnsi="Times New Roman" w:cs="Times New Roman"/>
+        </w:rPr>
+        <w:t>парсеров</w:t>
+      </w:r>
+      <w:proofErr w:type="spellEnd"/>
+      <w:r>
+        <w:rPr>
+          <w:rFonts w:ascii="Times New Roman" w:hAnsi="Times New Roman" w:cs="Times New Roman"/>
+        </w:rPr>
+        <w:t xml:space="preserve"> в одном файле) -  </w:t>
+      </w:r>
+      <w:r>
+        <w:rPr>
+          <w:rFonts w:ascii="Times New Roman" w:hAnsi="Times New Roman" w:cs="Times New Roman"/>
+          <w:highlight w:val="yellow"/>
+        </w:rPr>
+        <w:t>/</w:t>
+      </w:r>
+      <w:proofErr w:type="spellStart"/>
+      <w:r>
+        <w:rPr>
+          <w:rFonts w:ascii="Times New Roman" w:hAnsi="Times New Roman" w:cs="Times New Roman"/>
+          <w:highlight w:val="yellow"/>
+        </w:rPr>
+        <w:t>files</w:t>
+      </w:r>
+      <w:proofErr w:type="spellEnd"/>
+      <w:r>
+        <w:rPr>
+          <w:rFonts w:ascii="Times New Roman" w:hAnsi="Times New Roman" w:cs="Times New Roman"/>
+          <w:highlight w:val="yellow"/>
+        </w:rPr>
+        <w:t>/_</w:t>
+      </w:r>
+      <w:proofErr w:type="spellStart"/>
+      <w:r>
+        <w:rPr>
+          <w:rFonts w:ascii="Times New Roman" w:hAnsi="Times New Roman" w:cs="Times New Roman"/>
+          <w:highlight w:val="yellow"/>
+        </w:rPr>
+        <w:t>result</w:t>
+      </w:r>
+      <w:proofErr w:type="spellEnd"/>
+      <w:r>
+        <w:rPr>
+          <w:rFonts w:ascii="Times New Roman" w:hAnsi="Times New Roman" w:cs="Times New Roman"/>
+          <w:highlight w:val="yellow"/>
+        </w:rPr>
+        <w:t>/_result.xlsx</w:t>
+      </w:r>
+    </w:p>
+    <w:p>
+      <w:pPr>
+        <w:jc w:val="both"/>
+        <w:rPr>
+          <w:rFonts w:ascii="Times New Roman" w:hAnsi="Times New Roman" w:cs="Times New Roman"/>
+          <w:highlight w:val="yellow"/>
+        </w:rPr>
+      </w:pPr>
+      <w:r>
+        <w:rPr>
+          <w:rFonts w:ascii="Times New Roman" w:hAnsi="Times New Roman" w:cs="Times New Roman"/>
+        </w:rPr>
+        <w:t xml:space="preserve">Файлы статистики (содержит информацию о новых и старых записях в файле результатов; название файла - время, когда был совершен пирсинг) - </w:t>
+      </w:r>
+      <w:r>
+        <w:rPr>
+          <w:rFonts w:ascii="Times New Roman" w:hAnsi="Times New Roman" w:cs="Times New Roman"/>
+          <w:highlight w:val="yellow"/>
+        </w:rPr>
+        <w:t>/</w:t>
+      </w:r>
+      <w:proofErr w:type="spellStart"/>
+      <w:r>
+        <w:rPr>
+          <w:rFonts w:ascii="Times New Roman" w:hAnsi="Times New Roman" w:cs="Times New Roman"/>
+          <w:highlight w:val="yellow"/>
+        </w:rPr>
+        <w:t>files</w:t>
+      </w:r>
+      <w:proofErr w:type="spellEnd"/>
+      <w:r>
+        <w:rPr>
+          <w:rFonts w:ascii="Times New Roman" w:hAnsi="Times New Roman" w:cs="Times New Roman"/>
+          <w:highlight w:val="yellow"/>
+        </w:rPr>
+        <w:t>/_</w:t>
+      </w:r>
+      <w:proofErr w:type="spellStart"/>
+      <w:r>
+        <w:rPr>
+          <w:rFonts w:ascii="Times New Roman" w:hAnsi="Times New Roman" w:cs="Times New Roman"/>
+          <w:highlight w:val="yellow"/>
+        </w:rPr>
+        <w:t>statistics</w:t>
+      </w:r>
+      <w:proofErr w:type="spellEnd"/>
+      <w:r>
+        <w:rPr>
+          <w:rFonts w:ascii="Times New Roman" w:hAnsi="Times New Roman" w:cs="Times New Roman"/>
+          <w:highlight w:val="yellow"/>
+        </w:rPr>
+        <w:t>/%TIMESTAMP%.csv</w:t>
+      </w:r>
+    </w:p>
+    <w:p>
+      <w:pPr>
+        <w:jc w:val="both"/>
+        <w:rPr>
+          <w:rFonts w:ascii="Times New Roman" w:hAnsi="Times New Roman" w:cs="Times New Roman"/>
+          <w:highlight w:val="yellow"/>
+        </w:rPr>
+      </w:pPr>
+      <w:r>
+        <w:rPr>
+          <w:rFonts w:ascii="Times New Roman" w:hAnsi="Times New Roman" w:cs="Times New Roman"/>
+        </w:rPr>
+        <w:t xml:space="preserve">Файл логов (записи поведения работы </w:t>
+      </w:r>
+      <w:proofErr w:type="spellStart"/>
+      <w:r>
+        <w:rPr>
+          <w:rFonts w:ascii="Times New Roman" w:hAnsi="Times New Roman" w:cs="Times New Roman"/>
+        </w:rPr>
+        <w:t>парсера</w:t>
+      </w:r>
+      <w:proofErr w:type="spellEnd"/>
+      <w:r>
+        <w:rPr>
+          <w:rFonts w:ascii="Times New Roman" w:hAnsi="Times New Roman" w:cs="Times New Roman"/>
+        </w:rPr>
+        <w:t xml:space="preserve">, какой </w:t>
+      </w:r>
+      <w:proofErr w:type="spellStart"/>
+      <w:r>
+        <w:rPr>
+          <w:rFonts w:ascii="Times New Roman" w:hAnsi="Times New Roman" w:cs="Times New Roman"/>
+        </w:rPr>
+        <w:t>парсер</w:t>
+      </w:r>
+      <w:proofErr w:type="spellEnd"/>
+      <w:r>
+        <w:rPr>
+          <w:rFonts w:ascii="Times New Roman" w:hAnsi="Times New Roman" w:cs="Times New Roman"/>
+        </w:rPr>
+        <w:t xml:space="preserve"> что делает) - </w:t>
+      </w:r>
+      <w:r>
+        <w:rPr>
+          <w:rFonts w:ascii="Times New Roman" w:hAnsi="Times New Roman" w:cs="Times New Roman"/>
+          <w:highlight w:val="yellow"/>
+        </w:rPr>
+        <w:t>/log.csv</w:t>
+      </w:r>
+    </w:p>
+    <w:p>
+      <w:pPr>
+        <w:jc w:val="both"/>
+        <w:rPr>
+          <w:rFonts w:ascii="Times New Roman" w:hAnsi="Times New Roman" w:cs="Times New Roman"/>
+        </w:rPr>
+      </w:pPr>
+      <w:r>
+        <w:rPr>
+          <w:rFonts w:ascii="Times New Roman" w:hAnsi="Times New Roman" w:cs="Times New Roman"/>
+        </w:rPr>
+        <w:t xml:space="preserve">Файл конфигурации работы </w:t>
+      </w:r>
+      <w:proofErr w:type="spellStart"/>
+      <w:r>
+        <w:rPr>
+          <w:rFonts w:ascii="Times New Roman" w:hAnsi="Times New Roman" w:cs="Times New Roman"/>
+        </w:rPr>
+        <w:t>парсера</w:t>
+      </w:r>
+      <w:proofErr w:type="spellEnd"/>
+      <w:r>
+        <w:rPr>
+          <w:rFonts w:ascii="Times New Roman" w:hAnsi="Times New Roman" w:cs="Times New Roman"/>
+        </w:rPr>
+        <w:t xml:space="preserve"> (скорректировать поведение </w:t>
+      </w:r>
+      <w:proofErr w:type="spellStart"/>
+      <w:r>
+        <w:rPr>
+          <w:rFonts w:ascii="Times New Roman" w:hAnsi="Times New Roman" w:cs="Times New Roman"/>
+        </w:rPr>
+        <w:t>парсера</w:t>
+      </w:r>
+      <w:proofErr w:type="spellEnd"/>
+      <w:r>
+        <w:rPr>
+          <w:rFonts w:ascii="Times New Roman" w:hAnsi="Times New Roman" w:cs="Times New Roman"/>
+        </w:rPr>
+        <w:t xml:space="preserve">) - </w:t>
+      </w:r>
+      <w:r>
+        <w:rPr>
+          <w:rFonts w:ascii="Times New Roman" w:hAnsi="Times New Roman" w:cs="Times New Roman"/>
+          <w:highlight w:val="yellow"/>
+        </w:rPr>
+        <w:t>/</w:t>
+      </w:r>
+      <w:proofErr w:type="spellStart"/>
+      <w:r>
+        <w:rPr>
+          <w:rFonts w:ascii="Times New Roman" w:hAnsi="Times New Roman" w:cs="Times New Roman"/>
+          <w:highlight w:val="yellow"/>
+        </w:rPr>
+        <w:t>config.json</w:t>
+      </w:r>
+      <w:proofErr w:type="spellEnd"/>
+    </w:p>
+    <w:p>
+      <w:pPr>
+        <w:jc w:val="both"/>
+        <w:rPr>
+          <w:rFonts w:ascii="Times New Roman" w:hAnsi="Times New Roman" w:cs="Times New Roman"/>
+        </w:rPr>
         <w:sectPr>
           <w:pgSz w:w="11906" w:h="16838"/>
           <w:pgMar w:top="1134" w:right="850" w:bottom="1134" w:left="1701" w:header="708" w:footer="708" w:gutter="0"/>
@@ -722,52 +962,13 @@
           <w:docGrid w:linePitch="360"/>
         </w:sectPr>
       </w:pPr>
-      <w:r>
-        <w:rPr>
-          <w:rFonts w:ascii="Times New Roman" w:hAnsi="Times New Roman" w:cs="Times New Roman"/>
-        </w:rPr>
-        <w:t xml:space="preserve">Рекомендую ознакомиться с правой </w:t>
-      </w:r>
-      <w:r>
-        <w:rPr>
-          <w:rFonts w:ascii="Times New Roman" w:hAnsi="Times New Roman" w:cs="Times New Roman"/>
-        </w:rPr>
-        <w:t xml:space="preserve">частью (блоки – это </w:t>
-      </w:r>
-      <w:proofErr w:type="gramStart"/>
-      <w:r>
-        <w:rPr>
-          <w:rFonts w:ascii="Times New Roman" w:hAnsi="Times New Roman" w:cs="Times New Roman"/>
-        </w:rPr>
-        <w:t>папки)  картинки</w:t>
-      </w:r>
-      <w:proofErr w:type="gramEnd"/>
-      <w:r>
-        <w:rPr>
-          <w:rFonts w:ascii="Times New Roman" w:hAnsi="Times New Roman" w:cs="Times New Roman"/>
-        </w:rPr>
-        <w:t xml:space="preserve"> архитектуры (блок </w:t>
-      </w:r>
-      <w:r>
-        <w:rPr>
-          <w:rFonts w:ascii="Times New Roman" w:hAnsi="Times New Roman" w:cs="Times New Roman"/>
-          <w:lang w:val="en-US"/>
-        </w:rPr>
-        <w:t>files</w:t>
-      </w:r>
-      <w:r>
-        <w:rPr>
-          <w:rFonts w:ascii="Times New Roman" w:hAnsi="Times New Roman" w:cs="Times New Roman"/>
-        </w:rPr>
-        <w:t>). На ней изображены основные файлы, используемые в рамках работы системы.</w:t>
-      </w:r>
     </w:p>
     <w:p>
       <w:pPr>
         <w:pStyle w:val="1"/>
         <w:jc w:val="center"/>
       </w:pPr>
-      <w:bookmarkStart w:id="0" w:name="_Toc84967201"/>
+      <w:bookmarkStart w:id="0" w:name="_Toc85674254"/>
       <w:r>
         <w:lastRenderedPageBreak/>
         <w:t>Архитектура</w:t>
@@ -824,9 +1025,10 @@
       <w:r>
         <w:rPr>
           <w:noProof/>
+          <w:lang w:eastAsia="ru-RU"/>
         </w:rPr>
         <w:drawing>
-          <wp:inline distT="0" distB="0" distL="0" distR="0" wp14:anchorId="666585A9" wp14:editId="7C8AB240">
+          <wp:inline distT="0" distB="0" distL="0" distR="0" wp14:anchorId="3B69D90E" wp14:editId="66B8BCE9">
             <wp:extent cx="10311531" cy="5238750"/>
             <wp:effectExtent l="0" t="0" r="0" b="0"/>
             <wp:docPr id="1" name="Рисунок 1"/>
@@ -891,7 +1093,7 @@
         <w:pStyle w:val="1"/>
         <w:jc w:val="center"/>
       </w:pPr>
-      <w:bookmarkStart w:id="1" w:name="_Toc84967202"/>
+      <w:bookmarkStart w:id="1" w:name="_Toc85674255"/>
       <w:r>
         <w:lastRenderedPageBreak/>
         <w:t>Файл конфигурации</w:t>
@@ -902,9 +1104,10 @@
       <w:r>
         <w:rPr>
           <w:noProof/>
+          <w:lang w:eastAsia="ru-RU"/>
         </w:rPr>
         <w:drawing>
-          <wp:inline distT="0" distB="0" distL="0" distR="0" wp14:anchorId="5F04FF74" wp14:editId="5DC8DD41">
+          <wp:inline distT="0" distB="0" distL="0" distR="0" wp14:anchorId="583413C7" wp14:editId="60E7B107">
             <wp:extent cx="3638550" cy="1990725"/>
             <wp:effectExtent l="0" t="0" r="0" b="9525"/>
             <wp:docPr id="5" name="Рисунок 5"/>
@@ -1069,11 +1272,47 @@
                 <w:lang w:val="en-US"/>
               </w:rPr>
             </w:pPr>
-            <w:r>
-              <w:rPr>
-                <w:lang w:val="en-US"/>
-              </w:rPr>
-              <w:t>Флаг режима разработки.</w:t>
+            <w:proofErr w:type="spellStart"/>
+            <w:r>
+              <w:rPr>
+                <w:lang w:val="en-US"/>
+              </w:rPr>
+              <w:t>Флаг</w:t>
+            </w:r>
+            <w:proofErr w:type="spellEnd"/>
+            <w:r>
+              <w:rPr>
+                <w:lang w:val="en-US"/>
+              </w:rPr>
+              <w:t xml:space="preserve"> </w:t>
+            </w:r>
+            <w:proofErr w:type="spellStart"/>
+            <w:r>
+              <w:rPr>
+                <w:lang w:val="en-US"/>
+              </w:rPr>
+              <w:t>режима</w:t>
+            </w:r>
+            <w:proofErr w:type="spellEnd"/>
+            <w:r>
+              <w:rPr>
+                <w:lang w:val="en-US"/>
+              </w:rPr>
+              <w:t xml:space="preserve"> </w:t>
+            </w:r>
+            <w:proofErr w:type="spellStart"/>
+            <w:r>
+              <w:rPr>
+                <w:lang w:val="en-US"/>
+              </w:rPr>
+              <w:t>разработки</w:t>
+            </w:r>
+            <w:proofErr w:type="spellEnd"/>
+            <w:r>
+              <w:rPr>
+                <w:lang w:val="en-US"/>
+              </w:rPr>
+              <w:t>.</w:t>
             </w:r>
           </w:p>
         </w:tc>
@@ -1092,7 +1331,15 @@
               <w:t>false</w:t>
             </w:r>
             <w:r>
-              <w:t>, то парсер будет обрабатывать данные из папок в директории</w:t>
+              <w:t xml:space="preserve">, то </w:t>
+            </w:r>
+            <w:proofErr w:type="spellStart"/>
+            <w:r>
+              <w:t>парсер</w:t>
+            </w:r>
+            <w:proofErr w:type="spellEnd"/>
+            <w:r>
+              <w:t xml:space="preserve"> будет обрабатывать данные из папок в директории</w:t>
             </w:r>
             <w:r>
               <w:rPr>
@@ -1121,13 +1368,7 @@
               <w:t>true</w:t>
             </w:r>
             <w:r>
-              <w:t xml:space="preserve"> </w:t>
-            </w:r>
-            <w:r>
-              <w:t>–</w:t>
-            </w:r>
-            <w:r>
-              <w:t xml:space="preserve"> </w:t>
+              <w:t xml:space="preserve"> – </w:t>
             </w:r>
             <w:r>
               <w:t xml:space="preserve">актуальные данные будут скачиваться с ссылок, указанных в таблице </w:t>
@@ -1168,12 +1409,14 @@
             <w:r>
               <w:t>.</w:t>
             </w:r>
+            <w:proofErr w:type="spellStart"/>
             <w:r>
               <w:rPr>
                 <w:lang w:val="en-US"/>
               </w:rPr>
               <w:t>xlsx</w:t>
             </w:r>
+            <w:proofErr w:type="spellEnd"/>
           </w:p>
         </w:tc>
       </w:tr>
@@ -1520,7 +1763,15 @@
           </w:tcPr>
           <w:p>
             <w:r>
-              <w:t>Задержка при логировании в миллисекундах</w:t>
+              <w:t xml:space="preserve">Задержка при </w:t>
+            </w:r>
+            <w:proofErr w:type="spellStart"/>
+            <w:r>
+              <w:t>логировании</w:t>
+            </w:r>
+            <w:proofErr w:type="spellEnd"/>
+            <w:r>
+              <w:t xml:space="preserve"> в миллисекундах</w:t>
             </w:r>
           </w:p>
         </w:tc>
@@ -1579,11 +1830,13 @@
           </w:tcPr>
           <w:p>
             <w:r>
-              <w:t xml:space="preserve">Конфигурация </w:t>
-            </w:r>
-            <w:r>
-              <w:t>повторного времени использования парсера</w:t>
-            </w:r>
+              <w:t xml:space="preserve">Конфигурация повторного времени использования </w:t>
+            </w:r>
+            <w:proofErr w:type="spellStart"/>
+            <w:r>
+              <w:t>парсера</w:t>
+            </w:r>
+            <w:proofErr w:type="spellEnd"/>
           </w:p>
         </w:tc>
         <w:tc>
@@ -1601,6 +1854,7 @@
                 </w:rPr>
                 <w:t xml:space="preserve">см. Конфигурация </w:t>
               </w:r>
+              <w:proofErr w:type="spellStart"/>
               <w:r>
                 <w:rPr>
                   <w:rStyle w:val="a4"/>
@@ -1608,6 +1862,7 @@
                 </w:rPr>
                 <w:t>Cron</w:t>
               </w:r>
+              <w:proofErr w:type="spellEnd"/>
             </w:hyperlink>
           </w:p>
         </w:tc>
@@ -1685,7 +1940,7 @@
         <w:pStyle w:val="1"/>
         <w:jc w:val="center"/>
       </w:pPr>
-      <w:bookmarkStart w:id="3" w:name="_Toc84967203"/>
+      <w:bookmarkStart w:id="3" w:name="_Toc85674256"/>
       <w:r>
         <w:lastRenderedPageBreak/>
         <w:t xml:space="preserve">Конфигурация </w:t>
@@ -1710,12 +1965,14 @@
         <w:ind w:firstLine="851"/>
         <w:jc w:val="both"/>
       </w:pPr>
+      <w:proofErr w:type="spellStart"/>
       <w:r>
         <w:rPr>
           <w:lang w:val="en-US"/>
         </w:rPr>
         <w:t>Cron</w:t>
       </w:r>
+      <w:proofErr w:type="spellEnd"/>
       <w:r>
         <w:t xml:space="preserve"> – </w:t>
       </w:r>
@@ -1730,9 +1987,10 @@
       <w:r>
         <w:rPr>
           <w:noProof/>
+          <w:lang w:eastAsia="ru-RU"/>
         </w:rPr>
         <w:drawing>
-          <wp:inline distT="0" distB="0" distL="0" distR="0" wp14:anchorId="6D634F63" wp14:editId="15E97670">
+          <wp:inline distT="0" distB="0" distL="0" distR="0" wp14:anchorId="337F3D6C" wp14:editId="336436F2">
             <wp:extent cx="3184310" cy="4943475"/>
             <wp:effectExtent l="0" t="0" r="0" b="0"/>
             <wp:docPr id="3" name="Рисунок 3"/>
@@ -1783,9 +2041,10 @@
       <w:r>
         <w:rPr>
           <w:noProof/>
+          <w:lang w:eastAsia="ru-RU"/>
         </w:rPr>
         <w:drawing>
-          <wp:inline distT="0" distB="0" distL="0" distR="0" wp14:anchorId="61F457CE" wp14:editId="75D964E8">
+          <wp:inline distT="0" distB="0" distL="0" distR="0" wp14:anchorId="269CAC2B" wp14:editId="6385C7AF">
             <wp:extent cx="2105025" cy="209550"/>
             <wp:effectExtent l="0" t="0" r="9525" b="0"/>
             <wp:docPr id="6" name="Рисунок 6"/>
@@ -1826,10 +2085,7 @@
         <w:jc w:val="center"/>
       </w:pPr>
       <w:r>
-        <w:t xml:space="preserve">Будет свидетельствовать о том, что алгоритмы обработки данных буду отрабатывать </w:t>
-      </w:r>
-      <w:r>
-        <w:t>только когда на часах будет 01 (т.е. в час ночи). Другой пример:</w:t>
+        <w:t>Будет свидетельствовать о том, что алгоритмы обработки данных буду отрабатывать только когда на часах будет 01 (т.е. в час ночи). Другой пример:</w:t>
       </w:r>
     </w:p>
     <w:p>
@@ -1839,9 +2095,10 @@
       <w:r>
         <w:rPr>
           <w:noProof/>
+          <w:lang w:eastAsia="ru-RU"/>
         </w:rPr>
         <w:drawing>
-          <wp:inline distT="0" distB="0" distL="0" distR="0" wp14:anchorId="137F6D16" wp14:editId="1A8894B9">
+          <wp:inline distT="0" distB="0" distL="0" distR="0" wp14:anchorId="1E4A6B27" wp14:editId="27FD8432">
             <wp:extent cx="2238375" cy="238125"/>
             <wp:effectExtent l="0" t="0" r="9525" b="9525"/>
             <wp:docPr id="7" name="Рисунок 7"/>
@@ -1881,8 +2138,13 @@
       <w:pPr>
         <w:jc w:val="center"/>
       </w:pPr>
-      <w:r>
-        <w:t>Парсеры будут отрабатывать каждый раз, когда на часах будет 10 секунд, это значит, что каждую минуту, как только будет 10 секунд на часах - 00:00:10, 00:01:10, 00:02:10 … 00:59:10, 01:00:10, 01:01:10 – 23:59:10</w:t>
+      <w:proofErr w:type="spellStart"/>
+      <w:r>
+        <w:t>Парсеры</w:t>
+      </w:r>
+      <w:proofErr w:type="spellEnd"/>
+      <w:r>
+        <w:t xml:space="preserve"> будут отрабатывать каждый раз, когда на часах будет 10 секунд, это значит, что каждую минуту, как только будет 10 секунд на часах - 00:00:10, 00:01:10, 00:02:10 … 00:59:10, 01:00:10, 01:01:10 – 23:59:10</w:t>
       </w:r>
     </w:p>
     <w:p>
@@ -1894,12 +2156,9 @@
       <w:pPr>
         <w:pStyle w:val="1"/>
         <w:jc w:val="center"/>
-        <w:rPr>
-          <w:lang w:val="en-US"/>
-        </w:rPr>
       </w:pPr>
       <w:bookmarkStart w:id="4" w:name="_Принцип_работы_CircuitBreaker"/>
-      <w:bookmarkStart w:id="5" w:name="_Toc84967204"/>
+      <w:bookmarkStart w:id="5" w:name="_Toc85674257"/>
       <w:bookmarkEnd w:id="4"/>
       <w:r>
         <w:lastRenderedPageBreak/>
@@ -1961,17 +2220,14 @@
     </w:p>
     <w:p>
       <w:pPr>
-        <w:pStyle w:val="a6"/>
+        <w:pStyle w:val="a5"/>
         <w:numPr>
           <w:ilvl w:val="0"/>
           <w:numId w:val="1"/>
         </w:numPr>
       </w:pPr>
       <w:r>
-        <w:t>Сервер ничего не вернул на запрос системы (</w:t>
-      </w:r>
-      <w:r>
-        <w:t xml:space="preserve">не </w:t>
+        <w:t xml:space="preserve">Сервер ничего не вернул на запрос системы (не </w:t>
       </w:r>
       <w:proofErr w:type="gramStart"/>
       <w:r>
@@ -1993,7 +2249,7 @@
     </w:p>
     <w:p>
       <w:pPr>
-        <w:pStyle w:val="a6"/>
+        <w:pStyle w:val="a5"/>
         <w:numPr>
           <w:ilvl w:val="0"/>
           <w:numId w:val="1"/>
@@ -2005,7 +2261,7 @@
     </w:p>
     <w:p>
       <w:pPr>
-        <w:pStyle w:val="a6"/>
+        <w:pStyle w:val="a5"/>
         <w:numPr>
           <w:ilvl w:val="0"/>
           <w:numId w:val="1"/>
@@ -2017,18 +2273,14 @@
     </w:p>
     <w:p>
       <w:pPr>
-        <w:pStyle w:val="a6"/>
+        <w:pStyle w:val="a5"/>
         <w:numPr>
           <w:ilvl w:val="0"/>
           <w:numId w:val="1"/>
         </w:numPr>
       </w:pPr>
       <w:r>
-        <w:t xml:space="preserve">Если же данные все-таки не пришли, система продолжит свою работу. В файл </w:t>
-      </w:r>
-      <w:bookmarkStart w:id="6" w:name="_GoBack"/>
-      <w:r>
-        <w:t xml:space="preserve">результатов </w:t>
+        <w:t xml:space="preserve">Если же данные все-таки не пришли, система продолжит свою работу. В файл результатов </w:t>
       </w:r>
       <w:proofErr w:type="spellStart"/>
       <w:r>
@@ -2046,7 +2298,214 @@
       <w:r>
         <w:t>.</w:t>
       </w:r>
+    </w:p>
+    <w:p/>
+    <w:p>
+      <w:r>
+        <w:br w:type="page"/>
+      </w:r>
+    </w:p>
+    <w:p>
+      <w:pPr>
+        <w:pStyle w:val="1"/>
+        <w:jc w:val="center"/>
+        <w:rPr>
+          <w:rFonts w:ascii="Calibri Light" w:hAnsi="Calibri Light"/>
+        </w:rPr>
+      </w:pPr>
+      <w:bookmarkStart w:id="6" w:name="_Toc85674258"/>
+      <w:r>
+        <w:lastRenderedPageBreak/>
+        <w:t xml:space="preserve">Запуск и остановка работы </w:t>
+      </w:r>
+      <w:proofErr w:type="spellStart"/>
+      <w:r>
+        <w:t>парсера</w:t>
+      </w:r>
       <w:bookmarkEnd w:id="6"/>
+      <w:proofErr w:type="spellEnd"/>
+      <w:r>
+        <w:t xml:space="preserve"> </w:t>
+      </w:r>
+    </w:p>
+    <w:p/>
+    <w:p>
+      <w:r>
+        <w:t xml:space="preserve">Постоянную поддержку работы </w:t>
+      </w:r>
+      <w:proofErr w:type="spellStart"/>
+      <w:r>
+        <w:t>парсера</w:t>
+      </w:r>
+      <w:proofErr w:type="spellEnd"/>
+      <w:r>
+        <w:t xml:space="preserve"> осуществляет </w:t>
+      </w:r>
+      <w:proofErr w:type="gramStart"/>
+      <w:r>
+        <w:t xml:space="preserve">утилита  </w:t>
+      </w:r>
+      <w:proofErr w:type="spellStart"/>
+      <w:r>
+        <w:t>forever</w:t>
+      </w:r>
+      <w:proofErr w:type="spellEnd"/>
+      <w:proofErr w:type="gramEnd"/>
+      <w:r>
+        <w:t>, принцип работы с ней:</w:t>
+      </w:r>
+    </w:p>
+    <w:p>
+      <w:proofErr w:type="spellStart"/>
+      <w:r>
+        <w:t>sudo</w:t>
+      </w:r>
+      <w:proofErr w:type="spellEnd"/>
+      <w:r>
+        <w:t xml:space="preserve"> </w:t>
+      </w:r>
+      <w:proofErr w:type="spellStart"/>
+      <w:r>
+        <w:t>forever</w:t>
+      </w:r>
+      <w:proofErr w:type="spellEnd"/>
+      <w:r>
+        <w:t xml:space="preserve"> </w:t>
+      </w:r>
+      <w:proofErr w:type="spellStart"/>
+      <w:r>
+        <w:t>list</w:t>
+      </w:r>
+      <w:proofErr w:type="spellEnd"/>
+      <w:r>
+        <w:t xml:space="preserve"> </w:t>
+      </w:r>
+      <w:r>
+        <w:tab/>
+        <w:t xml:space="preserve">- </w:t>
+      </w:r>
+      <w:r>
+        <w:tab/>
+        <w:t xml:space="preserve">отобразить список активных сервисов (если </w:t>
+      </w:r>
+      <w:proofErr w:type="spellStart"/>
+      <w:r>
+        <w:t>парсер</w:t>
+      </w:r>
+      <w:proofErr w:type="spellEnd"/>
+      <w:r>
+        <w:t xml:space="preserve"> был запущен, то он отобразится в списке)</w:t>
+      </w:r>
+    </w:p>
+    <w:p>
+      <w:pPr>
+        <w:rPr>
+          <w:lang w:val="en-US"/>
+        </w:rPr>
+      </w:pPr>
+      <w:proofErr w:type="spellStart"/>
+      <w:proofErr w:type="gramStart"/>
+      <w:r>
+        <w:rPr>
+          <w:lang w:val="en-US"/>
+        </w:rPr>
+        <w:t>sudo</w:t>
+      </w:r>
+      <w:proofErr w:type="spellEnd"/>
+      <w:proofErr w:type="gramEnd"/>
+      <w:r>
+        <w:rPr>
+          <w:lang w:val="en-US"/>
+        </w:rPr>
+        <w:t xml:space="preserve"> forever start main.js </w:t>
+      </w:r>
+      <w:r>
+        <w:rPr>
+          <w:lang w:val="en-US"/>
+        </w:rPr>
+        <w:tab/>
+        <w:t>-</w:t>
+      </w:r>
+      <w:r>
+        <w:rPr>
+          <w:lang w:val="en-US"/>
+        </w:rPr>
+        <w:tab/>
+      </w:r>
+      <w:r>
+        <w:t>запуск</w:t>
+      </w:r>
+      <w:r>
+        <w:rPr>
+          <w:lang w:val="en-US"/>
+        </w:rPr>
+        <w:t xml:space="preserve"> </w:t>
+      </w:r>
+      <w:proofErr w:type="spellStart"/>
+      <w:r>
+        <w:t>парсера</w:t>
+      </w:r>
+      <w:proofErr w:type="spellEnd"/>
+    </w:p>
+    <w:p>
+      <w:proofErr w:type="spellStart"/>
+      <w:r>
+        <w:t>sudo</w:t>
+      </w:r>
+      <w:proofErr w:type="spellEnd"/>
+      <w:r>
+        <w:t xml:space="preserve"> </w:t>
+      </w:r>
+      <w:proofErr w:type="spellStart"/>
+      <w:r>
+        <w:t>forever</w:t>
+      </w:r>
+      <w:proofErr w:type="spellEnd"/>
+      <w:r>
+        <w:t xml:space="preserve"> </w:t>
+      </w:r>
+      <w:proofErr w:type="spellStart"/>
+      <w:r>
+        <w:t>stop</w:t>
+      </w:r>
+      <w:proofErr w:type="spellEnd"/>
+      <w:r>
+        <w:t xml:space="preserve"> </w:t>
+      </w:r>
+      <w:proofErr w:type="spellStart"/>
+      <w:r>
+        <w:t>all</w:t>
+      </w:r>
+      <w:proofErr w:type="spellEnd"/>
+      <w:r>
+        <w:t xml:space="preserve"> </w:t>
+      </w:r>
+      <w:r>
+        <w:tab/>
+        <w:t>-</w:t>
+      </w:r>
+      <w:r>
+        <w:tab/>
+        <w:t>остановить работу всех сервисов</w:t>
+      </w:r>
+    </w:p>
+    <w:p/>
+    <w:p>
+      <w:r>
+        <w:t xml:space="preserve">Во время работы </w:t>
+      </w:r>
+      <w:proofErr w:type="spellStart"/>
+      <w:r>
+        <w:t>парсера</w:t>
+      </w:r>
+      <w:proofErr w:type="spellEnd"/>
+      <w:r>
+        <w:t xml:space="preserve"> будут обновляться основные файлы логов и статистик.</w:t>
+      </w:r>
+    </w:p>
+    <w:p>
+      <w:bookmarkStart w:id="7" w:name="_GoBack"/>
+      <w:bookmarkEnd w:id="7"/>
     </w:p>
     <w:sectPr>
       <w:pgSz w:w="11906" w:h="16838"/>
@@ -2059,8 +2518,8 @@
 </file>
 
 <file path=word/numbering.xml><?xml version="1.0" encoding="utf-8"?>
-<w:numbering xmlns:wpc="http://schemas.microsoft.com/office/word/2010/wordprocessingCanvas" xmlns:cx="http://schemas.microsoft.com/office/drawing/2014/chartex" xmlns:cx1="http://schemas.microsoft.com/office/drawing/2015/9/8/chartex" xmlns:cx2="http://schemas.microsoft.com/office/drawing/2015/10/21/chartex" xmlns:cx3="http://schemas.microsoft.com/office/drawing/2016/5/9/chartex" xmlns:cx4="http://schemas.microsoft.com/office/drawing/2016/5/10/chartex" xmlns:cx5="http://schemas.microsoft.com/office/drawing/2016/5/11/chartex" xmlns:cx6="http://schemas.microsoft.com/office/drawing/2016/5/12/chartex" xmlns:cx7="http://schemas.microsoft.com/office/drawing/2016/5/13/chartex" xmlns:cx8="http://schemas.microsoft.com/office/drawing/2016/5/14/chartex" xmlns:mc="http://schemas.openxmlformats.org/markup-compatibility/2006" xmlns:aink="http://schemas.microsoft.com/office/drawing/2016/ink" xmlns:am3d="http://schemas.microsoft.com/office/drawing/2017/model3d" xmlns:o="urn:schemas-microsoft-com:office:office" xmlns:r="http://schemas.openxmlformats.org/officeDocument/2006/relationships" xmlns:m="http://schemas.openxmlformats.org/officeDocument/2006/math" xmlns:v="urn:schemas-microsoft-com:vml" xmlns:wp14="http://schemas.microsoft.com/office/word/2010/wordprocessingDrawing" xmlns:wp="http://schemas.openxmlformats.org/drawingml/2006/wordprocessingDrawing" xmlns:w10="urn:schemas-microsoft-com:office:word" xmlns:w="http://schemas.openxmlformats.org/wordprocessingml/2006/main" xmlns:w14="http://schemas.microsoft.com/office/word/2010/wordml" xmlns:w15="http://schemas.microsoft.com/office/word/2012/wordml" xmlns:w16cid="http://schemas.microsoft.com/office/word/2016/wordml/cid" xmlns:w16se="http://schemas.microsoft.com/office/word/2015/wordml/symex" xmlns:wpg="http://schemas.microsoft.com/office/word/2010/wordprocessingGroup" xmlns:wpi="http://schemas.microsoft.com/office/word/2010/wordprocessingInk" xmlns:wne="http://schemas.microsoft.com/office/word/2006/wordml" xmlns:wps="http://schemas.microsoft.com/office/word/2010/wordprocessingShape" mc:Ignorable="w14 w15 w16se w16cid wp14">
-  <w:abstractNum w:abstractNumId="0" w15:restartNumberingAfterBreak="0">
+<w:numbering xmlns:wpc="http://schemas.microsoft.com/office/word/2010/wordprocessingCanvas" xmlns:mc="http://schemas.openxmlformats.org/markup-compatibility/2006" xmlns:o="urn:schemas-microsoft-com:office:office" xmlns:r="http://schemas.openxmlformats.org/officeDocument/2006/relationships" xmlns:m="http://schemas.openxmlformats.org/officeDocument/2006/math" xmlns:v="urn:schemas-microsoft-com:vml" xmlns:wp14="http://schemas.microsoft.com/office/word/2010/wordprocessingDrawing" xmlns:wp="http://schemas.openxmlformats.org/drawingml/2006/wordprocessingDrawing" xmlns:w10="urn:schemas-microsoft-com:office:word" xmlns:w="http://schemas.openxmlformats.org/wordprocessingml/2006/main" xmlns:w14="http://schemas.microsoft.com/office/word/2010/wordml" xmlns:w15="http://schemas.microsoft.com/office/word/2012/wordml" xmlns:wpg="http://schemas.microsoft.com/office/word/2010/wordprocessingGroup" xmlns:wpi="http://schemas.microsoft.com/office/word/2010/wordprocessingInk" xmlns:wne="http://schemas.microsoft.com/office/word/2006/wordml" xmlns:wps="http://schemas.microsoft.com/office/word/2010/wordprocessingShape" mc:Ignorable="w14 w15 wp14">
+  <w:abstractNum w:abstractNumId="0">
     <w:nsid w:val="2AA65B62"/>
     <w:multiLevelType w:val="hybridMultilevel"/>
     <w:tmpl w:val="768656F6"/>
@@ -2156,7 +2615,7 @@
 </file>
 
 <file path=word/styles.xml><?xml version="1.0" encoding="utf-8"?>
-<w:styles xmlns:mc="http://schemas.openxmlformats.org/markup-compatibility/2006" xmlns:r="http://schemas.openxmlformats.org/officeDocument/2006/relationships" xmlns:w="http://schemas.openxmlformats.org/wordprocessingml/2006/main" xmlns:w14="http://schemas.microsoft.com/office/word/2010/wordml" xmlns:w15="http://schemas.microsoft.com/office/word/2012/wordml" xmlns:w16cid="http://schemas.microsoft.com/office/word/2016/wordml/cid" xmlns:w16se="http://schemas.microsoft.com/office/word/2015/wordml/symex" mc:Ignorable="w14 w15 w16se w16cid">
+<w:styles xmlns:mc="http://schemas.openxmlformats.org/markup-compatibility/2006" xmlns:r="http://schemas.openxmlformats.org/officeDocument/2006/relationships" xmlns:w="http://schemas.openxmlformats.org/wordprocessingml/2006/main" xmlns:w14="http://schemas.microsoft.com/office/word/2010/wordml" xmlns:w15="http://schemas.microsoft.com/office/word/2012/wordml" mc:Ignorable="w14 w15">
   <w:docDefaults>
     <w:rPrDefault>
       <w:rPr>
@@ -2172,7 +2631,7 @@
       </w:pPr>
     </w:pPrDefault>
   </w:docDefaults>
-  <w:latentStyles w:defLockedState="0" w:defUIPriority="99" w:defSemiHidden="0" w:defUnhideWhenUsed="0" w:defQFormat="0" w:count="377">
+  <w:latentStyles w:defLockedState="0" w:defUIPriority="99" w:defSemiHidden="0" w:defUnhideWhenUsed="0" w:defQFormat="0" w:count="371">
     <w:lsdException w:name="Normal" w:uiPriority="0" w:qFormat="1"/>
     <w:lsdException w:name="heading 1" w:uiPriority="9" w:qFormat="1"/>
     <w:lsdException w:name="heading 2" w:semiHidden="1" w:uiPriority="9" w:unhideWhenUsed="1" w:qFormat="1"/>
@@ -2544,16 +3003,11 @@
     <w:lsdException w:name="List Table 5 Dark Accent 6" w:uiPriority="50"/>
     <w:lsdException w:name="List Table 6 Colorful Accent 6" w:uiPriority="51"/>
     <w:lsdException w:name="List Table 7 Colorful Accent 6" w:uiPriority="52"/>
-    <w:lsdException w:name="Mention" w:semiHidden="1" w:unhideWhenUsed="1"/>
-    <w:lsdException w:name="Smart Hyperlink" w:semiHidden="1" w:unhideWhenUsed="1"/>
-    <w:lsdException w:name="Hashtag" w:semiHidden="1" w:unhideWhenUsed="1"/>
-    <w:lsdException w:name="Unresolved Mention" w:semiHidden="1" w:unhideWhenUsed="1"/>
-    <w:lsdException w:name="Smart Link" w:semiHidden="1" w:unhideWhenUsed="1"/>
-    <w:lsdException w:name="Smart Link Error" w:semiHidden="1" w:unhideWhenUsed="1"/>
   </w:latentStyles>
   <w:style w:type="paragraph" w:default="1" w:styleId="a">
     <w:name w:val="Normal"/>
     <w:qFormat/>
+    <w:rsid w:val="004675A3"/>
   </w:style>
   <w:style w:type="paragraph" w:styleId="1">
     <w:name w:val="heading 1"/>
@@ -2660,6 +3114,7 @@
       <w:spacing w:after="0" w:line="240" w:lineRule="auto"/>
     </w:pPr>
     <w:tblPr>
+      <w:tblInd w:w="0" w:type="dxa"/>
       <w:tblBorders>
         <w:top w:val="single" w:sz="4" w:space="0" w:color="auto"/>
         <w:left w:val="single" w:sz="4" w:space="0" w:color="auto"/>
@@ -2668,6 +3123,12 @@
         <w:insideH w:val="single" w:sz="4" w:space="0" w:color="auto"/>
         <w:insideV w:val="single" w:sz="4" w:space="0" w:color="auto"/>
       </w:tblBorders>
+      <w:tblCellMar>
+        <w:top w:w="0" w:type="dxa"/>
+        <w:left w:w="108" w:type="dxa"/>
+        <w:bottom w:w="0" w:type="dxa"/>
+        <w:right w:w="108" w:type="dxa"/>
+      </w:tblCellMar>
     </w:tblPr>
   </w:style>
   <w:style w:type="character" w:styleId="a4">
@@ -2681,7 +3142,7 @@
       <w:u w:val="single"/>
     </w:rPr>
   </w:style>
-  <w:style w:type="character" w:styleId="a5">
+  <w:style w:type="character" w:customStyle="1" w:styleId="UnresolvedMention">
     <w:name w:val="Unresolved Mention"/>
     <w:basedOn w:val="a0"/>
     <w:uiPriority w:val="99"/>
@@ -2693,7 +3154,7 @@
       <w:shd w:val="clear" w:color="auto" w:fill="E1DFDD"/>
     </w:rPr>
   </w:style>
-  <w:style w:type="paragraph" w:styleId="a6">
+  <w:style w:type="paragraph" w:styleId="a5">
     <w:name w:val="List Paragraph"/>
     <w:basedOn w:val="a"/>
     <w:uiPriority w:val="34"/>
@@ -2704,7 +3165,7 @@
       <w:contextualSpacing/>
     </w:pPr>
   </w:style>
-  <w:style w:type="paragraph" w:styleId="a7">
+  <w:style w:type="paragraph" w:styleId="a6">
     <w:name w:val="TOC Heading"/>
     <w:basedOn w:val="1"/>
     <w:next w:val="a"/>
@@ -3034,7 +3495,7 @@
 </file>
 
 <file path=customXml/itemProps1.xml><?xml version="1.0" encoding="utf-8"?>
-<ds:datastoreItem xmlns:ds="http://schemas.openxmlformats.org/officeDocument/2006/customXml" ds:itemID="{F6A1135F-B739-48C6-A217-21DA51C9E885}">
+<ds:datastoreItem xmlns:ds="http://schemas.openxmlformats.org/officeDocument/2006/customXml" ds:itemID="{EDE2C982-3955-4456-9918-97BF6E4A5684}">
   <ds:schemaRefs>
     <ds:schemaRef ds:uri="http://schemas.openxmlformats.org/officeDocument/2006/bibliography"/>
   </ds:schemaRefs>

</xml_diff>